<commit_message>
major updates and folder reorganizations. Esp. switched to grade organization instead of pres/handouts, with grades lumped together
</commit_message>
<xml_diff>
--- a/README2_GP-Lesson-Conventions.docx
+++ b/README2_GP-Lesson-Conventions.docx
@@ -663,6 +663,105 @@
     </w:p>
     <w:p>
       <w:pPr>
+        <w:spacing w:after="120"/>
+        <w:ind w:left="720" w:hanging="720"/>
+        <w:rPr>
+          <w:rFonts w:ascii="Roboto Mono" w:hAnsi="Roboto Mono"/>
+        </w:rPr>
+      </w:pPr>
+      <w:r>
+        <w:rPr>
+          <w:rFonts w:ascii="Roboto Mono" w:hAnsi="Roboto Mono"/>
+        </w:rPr>
+        <w:t>Ex2: for lesson handouts with a teacher and student version, make sure to add STUDENT or TEACHER in all caps as a suffix</w:t>
+      </w:r>
+    </w:p>
+    <w:p>
+      <w:pPr>
+        <w:spacing w:after="120"/>
+        <w:rPr>
+          <w:rFonts w:ascii="Roboto Mono" w:hAnsi="Roboto Mono"/>
+          <w:b/>
+          <w:bCs/>
+        </w:rPr>
+      </w:pPr>
+      <w:r>
+        <w:rPr>
+          <w:rFonts w:ascii="Roboto Mono" w:hAnsi="Roboto Mono"/>
+        </w:rPr>
+        <w:tab/>
+      </w:r>
+      <w:r>
+        <w:rPr>
+          <w:rFonts w:ascii="Roboto Mono" w:hAnsi="Roboto Mono"/>
+          <w:b/>
+          <w:bCs/>
+          <w:highlight w:val="lightGray"/>
+        </w:rPr>
+        <w:t>Females Sing</w:t>
+      </w:r>
+      <w:r>
+        <w:rPr>
+          <w:rFonts w:ascii="Roboto Mono" w:hAnsi="Roboto Mono"/>
+          <w:b/>
+          <w:bCs/>
+        </w:rPr>
+        <w:t>_</w:t>
+      </w:r>
+      <w:r>
+        <w:rPr>
+          <w:rFonts w:ascii="Roboto Mono" w:hAnsi="Roboto Mono"/>
+          <w:b/>
+          <w:bCs/>
+          <w:highlight w:val="yellow"/>
+        </w:rPr>
+        <w:t>P3</w:t>
+      </w:r>
+      <w:r>
+        <w:rPr>
+          <w:rFonts w:ascii="Roboto Mono" w:hAnsi="Roboto Mono"/>
+          <w:b/>
+          <w:bCs/>
+        </w:rPr>
+        <w:t>_</w:t>
+      </w:r>
+      <w:r>
+        <w:rPr>
+          <w:rFonts w:ascii="Roboto Mono" w:hAnsi="Roboto Mono"/>
+          <w:b/>
+          <w:bCs/>
+          <w:highlight w:val="cyan"/>
+        </w:rPr>
+        <w:t>Table 2</w:t>
+      </w:r>
+      <w:r>
+        <w:rPr>
+          <w:rFonts w:ascii="Roboto Mono" w:hAnsi="Roboto Mono"/>
+          <w:b/>
+          <w:bCs/>
+        </w:rPr>
+        <w:t>_</w:t>
+      </w:r>
+      <w:r>
+        <w:rPr>
+          <w:rFonts w:ascii="Roboto Mono" w:hAnsi="Roboto Mono"/>
+          <w:b/>
+          <w:bCs/>
+          <w:highlight w:val="darkYellow"/>
+        </w:rPr>
+        <w:t>TEACHER</w:t>
+      </w:r>
+      <w:r>
+        <w:rPr>
+          <w:rFonts w:ascii="Roboto Mono" w:hAnsi="Roboto Mono"/>
+          <w:b/>
+          <w:bCs/>
+        </w:rPr>
+        <w:t>.docx</w:t>
+      </w:r>
+    </w:p>
+    <w:p>
+      <w:pPr>
         <w:rPr>
           <w:rFonts w:ascii="Montserrat" w:hAnsi="Montserrat"/>
         </w:rPr>
@@ -830,24 +929,15 @@
           <w:rFonts w:ascii="Roboto Mono" w:hAnsi="Roboto Mono" w:cs="Consolas"/>
         </w:rPr>
       </w:pPr>
-      <w:proofErr w:type="spellStart"/>
-      <w:r>
-        <w:rPr>
-          <w:rFonts w:ascii="Roboto Mono" w:hAnsi="Roboto Mono" w:cs="Consolas"/>
-          <w:b/>
-          <w:bCs/>
-        </w:rPr>
-        <w:t>class_</w:t>
-      </w:r>
-      <w:r>
-        <w:rPr>
-          <w:rFonts w:ascii="Roboto Mono" w:hAnsi="Roboto Mono" w:cs="Consolas"/>
-          <w:b/>
-          <w:bCs/>
-        </w:rPr>
-        <w:t>presentations</w:t>
-      </w:r>
-      <w:proofErr w:type="spellEnd"/>
+      <w:r>
+        <w:rPr>
+          <w:rFonts w:ascii="Roboto Mono" w:hAnsi="Roboto Mono" w:cs="Consolas"/>
+          <w:b/>
+          <w:bCs/>
+        </w:rPr>
+        <w:lastRenderedPageBreak/>
+        <w:t>classroom_5-6</w:t>
+      </w:r>
       <w:proofErr w:type="gramStart"/>
       <w:r>
         <w:rPr>
@@ -868,7 +958,13 @@
         <w:rPr>
           <w:rFonts w:ascii="Roboto Mono" w:hAnsi="Roboto Mono" w:cs="Consolas"/>
         </w:rPr>
-        <w:t xml:space="preserve"> for in-class delivery</w:t>
+        <w:t xml:space="preserve"> for </w:t>
+      </w:r>
+      <w:r>
+        <w:rPr>
+          <w:rFonts w:ascii="Roboto Mono" w:hAnsi="Roboto Mono" w:cs="Consolas"/>
+        </w:rPr>
+        <w:t>grades 5-6; delete unnecessary folders (e.g. if you're not modifying for G9-12)</w:t>
       </w:r>
     </w:p>
     <w:p>
@@ -890,7 +986,7 @@
           <w:b/>
           <w:bCs/>
         </w:rPr>
-        <w:t>production</w:t>
+        <w:t>handouts</w:t>
       </w:r>
       <w:proofErr w:type="gramStart"/>
       <w:r>
@@ -905,56 +1001,48 @@
         <w:rPr>
           <w:rFonts w:ascii="Roboto Mono" w:hAnsi="Roboto Mono" w:cs="Consolas"/>
         </w:rPr>
-        <w:t xml:space="preserve">  Files</w:t>
+        <w:t xml:space="preserve">  </w:t>
+      </w:r>
+      <w:r>
+        <w:rPr>
+          <w:rFonts w:ascii="Roboto Mono" w:hAnsi="Roboto Mono" w:cs="Consolas"/>
+        </w:rPr>
+        <w:t>Things</w:t>
       </w:r>
       <w:proofErr w:type="gramEnd"/>
       <w:r>
         <w:rPr>
           <w:rFonts w:ascii="Roboto Mono" w:hAnsi="Roboto Mono" w:cs="Consolas"/>
         </w:rPr>
-        <w:t xml:space="preserve"> that are ready to be published</w:t>
-      </w:r>
-    </w:p>
-    <w:p>
-      <w:pPr>
+        <w:t xml:space="preserve"> to be printed out</w:t>
+      </w:r>
+    </w:p>
+    <w:p>
+      <w:pPr>
+        <w:pStyle w:val="ListParagraph"/>
+        <w:numPr>
+          <w:ilvl w:val="2"/>
+          <w:numId w:val="14"/>
+        </w:numPr>
         <w:spacing w:after="120"/>
-        <w:ind w:left="1440" w:hanging="360"/>
-        <w:rPr>
-          <w:rFonts w:ascii="Roboto Mono" w:hAnsi="Roboto Mono" w:cs="Consolas"/>
-        </w:rPr>
-      </w:pPr>
-      <w:r>
-        <w:rPr>
-          <w:rFonts w:ascii="Roboto Mono" w:hAnsi="Roboto Mono" w:cs="Consolas"/>
-          <w:b/>
-          <w:bCs/>
-        </w:rPr>
-        <w:lastRenderedPageBreak/>
-        <w:t>..</w:t>
-      </w:r>
-      <w:r>
-        <w:rPr>
-          <w:rFonts w:ascii="Roboto Mono" w:hAnsi="Roboto Mono" w:cs="Consolas"/>
-        </w:rPr>
-        <w:tab/>
-      </w:r>
-      <w:r>
-        <w:rPr>
-          <w:rFonts w:ascii="Roboto Mono" w:hAnsi="Roboto Mono" w:cs="Consolas"/>
-        </w:rPr>
-        <w:t xml:space="preserve">Files in the </w:t>
-      </w:r>
-      <w:r>
-        <w:rPr>
-          <w:rFonts w:ascii="Roboto Mono" w:hAnsi="Roboto Mono" w:cs="Consolas"/>
-        </w:rPr>
-        <w:t xml:space="preserve">presentations </w:t>
-      </w:r>
-      <w:r>
-        <w:rPr>
-          <w:rFonts w:ascii="Roboto Mono" w:hAnsi="Roboto Mono" w:cs="Consolas"/>
-        </w:rPr>
-        <w:t>root are understood to be draft files. Move files into the production folder as they're ready for publication.</w:t>
+        <w:contextualSpacing w:val="0"/>
+        <w:rPr>
+          <w:rFonts w:ascii="Roboto Mono" w:hAnsi="Roboto Mono" w:cs="Consolas"/>
+        </w:rPr>
+      </w:pPr>
+      <w:r>
+        <w:rPr>
+          <w:rFonts w:ascii="Roboto Mono" w:hAnsi="Roboto Mono" w:cs="Consolas"/>
+          <w:b/>
+          <w:bCs/>
+        </w:rPr>
+        <w:t>presentations/</w:t>
+      </w:r>
+      <w:r>
+        <w:rPr>
+          <w:rFonts w:ascii="Roboto Mono" w:hAnsi="Roboto Mono" w:cs="Consolas"/>
+        </w:rPr>
+        <w:t xml:space="preserve"> You got it...presentations</w:t>
       </w:r>
     </w:p>
     <w:p>
@@ -970,24 +1058,38 @@
           <w:rFonts w:ascii="Roboto Mono" w:hAnsi="Roboto Mono" w:cs="Consolas"/>
         </w:rPr>
       </w:pPr>
-      <w:proofErr w:type="spellStart"/>
-      <w:r>
-        <w:rPr>
-          <w:rFonts w:ascii="Roboto Mono" w:hAnsi="Roboto Mono" w:cs="Consolas"/>
-          <w:b/>
-          <w:bCs/>
-        </w:rPr>
-        <w:t>class_</w:t>
-      </w:r>
-      <w:r>
-        <w:rPr>
-          <w:rFonts w:ascii="Roboto Mono" w:hAnsi="Roboto Mono" w:cs="Consolas"/>
-          <w:b/>
-          <w:bCs/>
-        </w:rPr>
-        <w:t>worksheets</w:t>
-      </w:r>
-      <w:proofErr w:type="spellEnd"/>
+      <w:r>
+        <w:rPr>
+          <w:rFonts w:ascii="Roboto Mono" w:hAnsi="Roboto Mono" w:cs="Consolas"/>
+          <w:b/>
+          <w:bCs/>
+        </w:rPr>
+        <w:t>classroom_</w:t>
+      </w:r>
+      <w:r>
+        <w:rPr>
+          <w:rFonts w:ascii="Roboto Mono" w:hAnsi="Roboto Mono" w:cs="Consolas"/>
+          <w:b/>
+          <w:bCs/>
+        </w:rPr>
+        <w:t>7</w:t>
+      </w:r>
+      <w:r>
+        <w:rPr>
+          <w:rFonts w:ascii="Roboto Mono" w:hAnsi="Roboto Mono" w:cs="Consolas"/>
+          <w:b/>
+          <w:bCs/>
+        </w:rPr>
+        <w:t>-</w:t>
+      </w:r>
+      <w:r>
+        <w:rPr>
+          <w:rFonts w:ascii="Roboto Mono" w:hAnsi="Roboto Mono" w:cs="Consolas"/>
+          <w:b/>
+          <w:bCs/>
+        </w:rPr>
+        <w:t>8</w:t>
+      </w:r>
       <w:proofErr w:type="gramStart"/>
       <w:r>
         <w:rPr>
@@ -1001,20 +1103,32 @@
         <w:rPr>
           <w:rFonts w:ascii="Roboto Mono" w:hAnsi="Roboto Mono" w:cs="Consolas"/>
         </w:rPr>
-        <w:t xml:space="preserve">  </w:t>
-      </w:r>
-      <w:r>
-        <w:rPr>
-          <w:rFonts w:ascii="Roboto Mono" w:hAnsi="Roboto Mono" w:cs="Consolas"/>
-        </w:rPr>
-        <w:t>worksheets</w:t>
+        <w:t xml:space="preserve">  presentations</w:t>
       </w:r>
       <w:proofErr w:type="gramEnd"/>
       <w:r>
         <w:rPr>
           <w:rFonts w:ascii="Roboto Mono" w:hAnsi="Roboto Mono" w:cs="Consolas"/>
         </w:rPr>
-        <w:t xml:space="preserve"> for in-class and remote delivery</w:t>
+        <w:t xml:space="preserve"> for </w:t>
+      </w:r>
+      <w:r>
+        <w:rPr>
+          <w:rFonts w:ascii="Roboto Mono" w:hAnsi="Roboto Mono" w:cs="Consolas"/>
+        </w:rPr>
+        <w:t xml:space="preserve">grades </w:t>
+      </w:r>
+      <w:r>
+        <w:rPr>
+          <w:rFonts w:ascii="Roboto Mono" w:hAnsi="Roboto Mono" w:cs="Consolas"/>
+        </w:rPr>
+        <w:t>7-8</w:t>
+      </w:r>
+      <w:r>
+        <w:rPr>
+          <w:rFonts w:ascii="Roboto Mono" w:hAnsi="Roboto Mono" w:cs="Consolas"/>
+        </w:rPr>
+        <w:t>; delete unnecessary folders (e.g. if you're not modifying for G9-12)</w:t>
       </w:r>
     </w:p>
     <w:p>
@@ -1036,7 +1150,7 @@
           <w:b/>
           <w:bCs/>
         </w:rPr>
-        <w:t>production</w:t>
+        <w:t>handouts</w:t>
       </w:r>
       <w:proofErr w:type="gramStart"/>
       <w:r>
@@ -1051,20 +1165,230 @@
         <w:rPr>
           <w:rFonts w:ascii="Roboto Mono" w:hAnsi="Roboto Mono" w:cs="Consolas"/>
         </w:rPr>
-        <w:t xml:space="preserve">  Files</w:t>
+        <w:t xml:space="preserve">  Things</w:t>
       </w:r>
       <w:proofErr w:type="gramEnd"/>
       <w:r>
         <w:rPr>
           <w:rFonts w:ascii="Roboto Mono" w:hAnsi="Roboto Mono" w:cs="Consolas"/>
         </w:rPr>
-        <w:t xml:space="preserve"> that are ready to be published</w:t>
-      </w:r>
-    </w:p>
-    <w:p>
-      <w:pPr>
+        <w:t xml:space="preserve"> to be printed out</w:t>
+      </w:r>
+    </w:p>
+    <w:p>
+      <w:pPr>
+        <w:pStyle w:val="ListParagraph"/>
+        <w:numPr>
+          <w:ilvl w:val="2"/>
+          <w:numId w:val="14"/>
+        </w:numPr>
         <w:spacing w:after="120"/>
-        <w:ind w:left="2160" w:hanging="360"/>
+        <w:contextualSpacing w:val="0"/>
+        <w:rPr>
+          <w:rFonts w:ascii="Roboto Mono" w:hAnsi="Roboto Mono" w:cs="Consolas"/>
+        </w:rPr>
+      </w:pPr>
+      <w:r>
+        <w:rPr>
+          <w:rFonts w:ascii="Roboto Mono" w:hAnsi="Roboto Mono" w:cs="Consolas"/>
+          <w:b/>
+          <w:bCs/>
+        </w:rPr>
+        <w:t>presentations/</w:t>
+      </w:r>
+      <w:r>
+        <w:rPr>
+          <w:rFonts w:ascii="Roboto Mono" w:hAnsi="Roboto Mono" w:cs="Consolas"/>
+        </w:rPr>
+        <w:t xml:space="preserve"> You got it...presentations</w:t>
+      </w:r>
+    </w:p>
+    <w:p>
+      <w:pPr>
+        <w:pStyle w:val="ListParagraph"/>
+        <w:numPr>
+          <w:ilvl w:val="1"/>
+          <w:numId w:val="14"/>
+        </w:numPr>
+        <w:spacing w:after="120"/>
+        <w:contextualSpacing w:val="0"/>
+        <w:rPr>
+          <w:rFonts w:ascii="Roboto Mono" w:hAnsi="Roboto Mono" w:cs="Consolas"/>
+        </w:rPr>
+      </w:pPr>
+      <w:r>
+        <w:rPr>
+          <w:rFonts w:ascii="Roboto Mono" w:hAnsi="Roboto Mono" w:cs="Consolas"/>
+          <w:b/>
+          <w:bCs/>
+        </w:rPr>
+        <w:t>classroom_</w:t>
+      </w:r>
+      <w:r>
+        <w:rPr>
+          <w:rFonts w:ascii="Roboto Mono" w:hAnsi="Roboto Mono" w:cs="Consolas"/>
+          <w:b/>
+          <w:bCs/>
+        </w:rPr>
+        <w:t>9</w:t>
+      </w:r>
+      <w:r>
+        <w:rPr>
+          <w:rFonts w:ascii="Roboto Mono" w:hAnsi="Roboto Mono" w:cs="Consolas"/>
+          <w:b/>
+          <w:bCs/>
+        </w:rPr>
+        <w:t>-</w:t>
+      </w:r>
+      <w:r>
+        <w:rPr>
+          <w:rFonts w:ascii="Roboto Mono" w:hAnsi="Roboto Mono" w:cs="Consolas"/>
+          <w:b/>
+          <w:bCs/>
+        </w:rPr>
+        <w:t>12</w:t>
+      </w:r>
+      <w:proofErr w:type="gramStart"/>
+      <w:r>
+        <w:rPr>
+          <w:rFonts w:ascii="Roboto Mono" w:hAnsi="Roboto Mono" w:cs="Consolas"/>
+          <w:b/>
+          <w:bCs/>
+        </w:rPr>
+        <w:t>/</w:t>
+      </w:r>
+      <w:r>
+        <w:rPr>
+          <w:rFonts w:ascii="Roboto Mono" w:hAnsi="Roboto Mono" w:cs="Consolas"/>
+        </w:rPr>
+        <w:t xml:space="preserve">  presentations</w:t>
+      </w:r>
+      <w:proofErr w:type="gramEnd"/>
+      <w:r>
+        <w:rPr>
+          <w:rFonts w:ascii="Roboto Mono" w:hAnsi="Roboto Mono" w:cs="Consolas"/>
+        </w:rPr>
+        <w:t xml:space="preserve"> for </w:t>
+      </w:r>
+      <w:r>
+        <w:rPr>
+          <w:rFonts w:ascii="Roboto Mono" w:hAnsi="Roboto Mono" w:cs="Consolas"/>
+        </w:rPr>
+        <w:t xml:space="preserve">grades </w:t>
+      </w:r>
+      <w:r>
+        <w:rPr>
+          <w:rFonts w:ascii="Roboto Mono" w:hAnsi="Roboto Mono" w:cs="Consolas"/>
+        </w:rPr>
+        <w:t>9-12</w:t>
+      </w:r>
+      <w:r>
+        <w:rPr>
+          <w:rFonts w:ascii="Roboto Mono" w:hAnsi="Roboto Mono" w:cs="Consolas"/>
+        </w:rPr>
+        <w:t>; delete unnecessary folders (e.g. if you're not modifying for G</w:t>
+      </w:r>
+      <w:r>
+        <w:rPr>
+          <w:rFonts w:ascii="Roboto Mono" w:hAnsi="Roboto Mono" w:cs="Consolas"/>
+        </w:rPr>
+        <w:t>5</w:t>
+      </w:r>
+      <w:r>
+        <w:rPr>
+          <w:rFonts w:ascii="Roboto Mono" w:hAnsi="Roboto Mono" w:cs="Consolas"/>
+        </w:rPr>
+        <w:t>-</w:t>
+      </w:r>
+      <w:r>
+        <w:rPr>
+          <w:rFonts w:ascii="Roboto Mono" w:hAnsi="Roboto Mono" w:cs="Consolas"/>
+        </w:rPr>
+        <w:t>6</w:t>
+      </w:r>
+      <w:r>
+        <w:rPr>
+          <w:rFonts w:ascii="Roboto Mono" w:hAnsi="Roboto Mono" w:cs="Consolas"/>
+        </w:rPr>
+        <w:t>)</w:t>
+      </w:r>
+    </w:p>
+    <w:p>
+      <w:pPr>
+        <w:pStyle w:val="ListParagraph"/>
+        <w:numPr>
+          <w:ilvl w:val="2"/>
+          <w:numId w:val="14"/>
+        </w:numPr>
+        <w:spacing w:after="120"/>
+        <w:contextualSpacing w:val="0"/>
+        <w:rPr>
+          <w:rFonts w:ascii="Roboto Mono" w:hAnsi="Roboto Mono" w:cs="Consolas"/>
+        </w:rPr>
+      </w:pPr>
+      <w:r>
+        <w:rPr>
+          <w:rFonts w:ascii="Roboto Mono" w:hAnsi="Roboto Mono" w:cs="Consolas"/>
+          <w:b/>
+          <w:bCs/>
+        </w:rPr>
+        <w:t>handouts</w:t>
+      </w:r>
+      <w:proofErr w:type="gramStart"/>
+      <w:r>
+        <w:rPr>
+          <w:rFonts w:ascii="Roboto Mono" w:hAnsi="Roboto Mono" w:cs="Consolas"/>
+          <w:b/>
+          <w:bCs/>
+        </w:rPr>
+        <w:t>/</w:t>
+      </w:r>
+      <w:r>
+        <w:rPr>
+          <w:rFonts w:ascii="Roboto Mono" w:hAnsi="Roboto Mono" w:cs="Consolas"/>
+        </w:rPr>
+        <w:t xml:space="preserve">  Things</w:t>
+      </w:r>
+      <w:proofErr w:type="gramEnd"/>
+      <w:r>
+        <w:rPr>
+          <w:rFonts w:ascii="Roboto Mono" w:hAnsi="Roboto Mono" w:cs="Consolas"/>
+        </w:rPr>
+        <w:t xml:space="preserve"> to be printed out</w:t>
+      </w:r>
+    </w:p>
+    <w:p>
+      <w:pPr>
+        <w:pStyle w:val="ListParagraph"/>
+        <w:numPr>
+          <w:ilvl w:val="2"/>
+          <w:numId w:val="14"/>
+        </w:numPr>
+        <w:spacing w:after="120"/>
+        <w:contextualSpacing w:val="0"/>
+        <w:rPr>
+          <w:rFonts w:ascii="Roboto Mono" w:hAnsi="Roboto Mono" w:cs="Consolas"/>
+        </w:rPr>
+      </w:pPr>
+      <w:r>
+        <w:rPr>
+          <w:rFonts w:ascii="Roboto Mono" w:hAnsi="Roboto Mono" w:cs="Consolas"/>
+          <w:b/>
+          <w:bCs/>
+        </w:rPr>
+        <w:t>presentations/</w:t>
+      </w:r>
+      <w:r>
+        <w:rPr>
+          <w:rFonts w:ascii="Roboto Mono" w:hAnsi="Roboto Mono" w:cs="Consolas"/>
+        </w:rPr>
+        <w:t xml:space="preserve"> You got it...presentations</w:t>
+      </w:r>
+    </w:p>
+    <w:p>
+      <w:pPr>
+        <w:spacing w:after="120"/>
+        <w:ind w:left="1440" w:hanging="360"/>
         <w:rPr>
           <w:rFonts w:ascii="Roboto Mono" w:hAnsi="Roboto Mono" w:cs="Consolas"/>
         </w:rPr>
@@ -1081,81 +1405,26 @@
         <w:rPr>
           <w:rFonts w:ascii="Roboto Mono" w:hAnsi="Roboto Mono" w:cs="Consolas"/>
         </w:rPr>
-        <w:t xml:space="preserve"> </w:t>
-      </w:r>
-      <w:r>
-        <w:rPr>
-          <w:rFonts w:ascii="Roboto Mono" w:hAnsi="Roboto Mono" w:cs="Consolas"/>
-        </w:rPr>
-        <w:t xml:space="preserve">Files in the </w:t>
-      </w:r>
-      <w:proofErr w:type="spellStart"/>
-      <w:r>
-        <w:rPr>
-          <w:rFonts w:ascii="Roboto Mono" w:hAnsi="Roboto Mono" w:cs="Consolas"/>
-        </w:rPr>
-        <w:t>class_</w:t>
-      </w:r>
-      <w:r>
-        <w:rPr>
-          <w:rFonts w:ascii="Roboto Mono" w:hAnsi="Roboto Mono" w:cs="Consolas"/>
-        </w:rPr>
-        <w:t>presentations</w:t>
-      </w:r>
-      <w:proofErr w:type="spellEnd"/>
-      <w:r>
-        <w:rPr>
-          <w:rFonts w:ascii="Roboto Mono" w:hAnsi="Roboto Mono" w:cs="Consolas"/>
-        </w:rPr>
-        <w:t xml:space="preserve"> </w:t>
-      </w:r>
-      <w:r>
-        <w:rPr>
-          <w:rFonts w:ascii="Roboto Mono" w:hAnsi="Roboto Mono" w:cs="Consolas"/>
-        </w:rPr>
-        <w:t xml:space="preserve">and </w:t>
-      </w:r>
-      <w:proofErr w:type="spellStart"/>
-      <w:r>
-        <w:rPr>
-          <w:rFonts w:ascii="Roboto Mono" w:hAnsi="Roboto Mono" w:cs="Consolas"/>
-        </w:rPr>
-        <w:t>class_worksheets</w:t>
-      </w:r>
-      <w:proofErr w:type="spellEnd"/>
-      <w:r>
-        <w:rPr>
-          <w:rFonts w:ascii="Roboto Mono" w:hAnsi="Roboto Mono" w:cs="Consolas"/>
-        </w:rPr>
-        <w:t xml:space="preserve"> </w:t>
-      </w:r>
-      <w:r>
-        <w:rPr>
-          <w:rFonts w:ascii="Roboto Mono" w:hAnsi="Roboto Mono" w:cs="Consolas"/>
-        </w:rPr>
-        <w:t>root</w:t>
-      </w:r>
-      <w:r>
-        <w:rPr>
-          <w:rFonts w:ascii="Roboto Mono" w:hAnsi="Roboto Mono" w:cs="Consolas"/>
-        </w:rPr>
-        <w:t>s</w:t>
-      </w:r>
-      <w:r>
-        <w:rPr>
-          <w:rFonts w:ascii="Roboto Mono" w:hAnsi="Roboto Mono" w:cs="Consolas"/>
-        </w:rPr>
-        <w:t xml:space="preserve"> are understood to be draft files. Move files into the production folder as they're ready for publication.</w:t>
-      </w:r>
-    </w:p>
-    <w:p>
-      <w:pPr>
-        <w:spacing w:after="120"/>
-        <w:ind w:left="1080"/>
-        <w:rPr>
-          <w:rFonts w:ascii="Roboto Mono" w:hAnsi="Roboto Mono" w:cs="Consolas"/>
-        </w:rPr>
-      </w:pPr>
+        <w:tab/>
+      </w:r>
+      <w:r>
+        <w:rPr>
+          <w:rFonts w:ascii="Roboto Mono" w:hAnsi="Roboto Mono" w:cs="Consolas"/>
+        </w:rPr>
+        <w:t xml:space="preserve">Files </w:t>
+      </w:r>
+      <w:r>
+        <w:rPr>
+          <w:rFonts w:ascii="Roboto Mono" w:hAnsi="Roboto Mono" w:cs="Consolas"/>
+        </w:rPr>
+        <w:t>typically not expected in the intermediate-level folders</w:t>
+      </w:r>
+      <w:r>
+        <w:rPr>
+          <w:rFonts w:ascii="Roboto Mono" w:hAnsi="Roboto Mono" w:cs="Consolas"/>
+        </w:rPr>
+        <w:t>.</w:t>
+      </w:r>
     </w:p>
     <w:p>
       <w:pPr>
@@ -1177,9 +1446,8 @@
           <w:b/>
           <w:bCs/>
         </w:rPr>
-        <w:t>JSON</w:t>
-      </w:r>
-      <w:proofErr w:type="gramStart"/>
+        <w:t>remote</w:t>
+      </w:r>
       <w:r>
         <w:rPr>
           <w:rFonts w:ascii="Roboto Mono" w:hAnsi="Roboto Mono" w:cs="Consolas"/>
@@ -1192,78 +1460,8 @@
         <w:rPr>
           <w:rFonts w:ascii="Roboto Mono" w:hAnsi="Roboto Mono" w:cs="Consolas"/>
         </w:rPr>
-        <w:t xml:space="preserve">  </w:t>
-      </w:r>
-      <w:r>
-        <w:rPr>
-          <w:rFonts w:ascii="Roboto Mono" w:hAnsi="Roboto Mono" w:cs="Consolas"/>
-        </w:rPr>
-        <w:t>outputs</w:t>
-      </w:r>
-      <w:proofErr w:type="gramEnd"/>
-      <w:r>
-        <w:rPr>
-          <w:rFonts w:ascii="Roboto Mono" w:hAnsi="Roboto Mono" w:cs="Consolas"/>
-        </w:rPr>
-        <w:t xml:space="preserve"> of structured data from the </w:t>
-      </w:r>
-      <w:proofErr w:type="spellStart"/>
-      <w:r>
-        <w:rPr>
-          <w:rFonts w:ascii="Roboto Mono" w:hAnsi="Roboto Mono" w:cs="Consolas"/>
-        </w:rPr>
-        <w:t>assemble_lesson.R</w:t>
-      </w:r>
-      <w:proofErr w:type="spellEnd"/>
-      <w:r>
-        <w:rPr>
-          <w:rFonts w:ascii="Roboto Mono" w:hAnsi="Roboto Mono" w:cs="Consolas"/>
-        </w:rPr>
-        <w:t xml:space="preserve"> script. These will be uploaded to </w:t>
-      </w:r>
-      <w:proofErr w:type="spellStart"/>
-      <w:r>
-        <w:rPr>
-          <w:rFonts w:ascii="Roboto Mono" w:hAnsi="Roboto Mono" w:cs="Consolas"/>
-        </w:rPr>
-        <w:t>Strapi</w:t>
-      </w:r>
-      <w:proofErr w:type="spellEnd"/>
-      <w:r>
-        <w:rPr>
-          <w:rFonts w:ascii="Roboto Mono" w:hAnsi="Roboto Mono" w:cs="Consolas"/>
-        </w:rPr>
-        <w:t xml:space="preserve"> to generate the lesson plan.</w:t>
-      </w:r>
-    </w:p>
-    <w:p>
-      <w:pPr>
-        <w:pStyle w:val="ListParagraph"/>
-        <w:numPr>
-          <w:ilvl w:val="0"/>
-          <w:numId w:val="7"/>
-        </w:numPr>
-        <w:spacing w:after="120"/>
-        <w:ind w:left="994"/>
-        <w:contextualSpacing w:val="0"/>
-        <w:rPr>
-          <w:rFonts w:ascii="Roboto Mono" w:hAnsi="Roboto Mono" w:cs="Consolas"/>
-        </w:rPr>
-      </w:pPr>
-      <w:r>
-        <w:rPr>
-          <w:rFonts w:ascii="Roboto Mono" w:hAnsi="Roboto Mono" w:cs="Consolas"/>
-          <w:b/>
-          <w:bCs/>
-        </w:rPr>
-        <w:t>remote/</w:t>
-      </w:r>
-      <w:r>
-        <w:rPr>
-          <w:rFonts w:ascii="Roboto Mono" w:hAnsi="Roboto Mono" w:cs="Consolas"/>
-        </w:rPr>
         <w:tab/>
-        <w:t>all learning materials for the Nearpod version</w:t>
+        <w:t>all learning materials for classroom version</w:t>
       </w:r>
     </w:p>
     <w:p>
@@ -1271,7 +1469,7 @@
         <w:pStyle w:val="ListParagraph"/>
         <w:numPr>
           <w:ilvl w:val="1"/>
-          <w:numId w:val="16"/>
+          <w:numId w:val="14"/>
         </w:numPr>
         <w:spacing w:after="120"/>
         <w:contextualSpacing w:val="0"/>
@@ -1279,24 +1477,14 @@
           <w:rFonts w:ascii="Roboto Mono" w:hAnsi="Roboto Mono" w:cs="Consolas"/>
         </w:rPr>
       </w:pPr>
-      <w:proofErr w:type="spellStart"/>
-      <w:r>
-        <w:rPr>
-          <w:rFonts w:ascii="Roboto Mono" w:hAnsi="Roboto Mono" w:cs="Consolas"/>
-          <w:b/>
-          <w:bCs/>
-        </w:rPr>
-        <w:t>remote_</w:t>
-      </w:r>
-      <w:r>
-        <w:rPr>
-          <w:rFonts w:ascii="Roboto Mono" w:hAnsi="Roboto Mono" w:cs="Consolas"/>
-          <w:b/>
-          <w:bCs/>
-        </w:rPr>
-        <w:t>presentations</w:t>
-      </w:r>
-      <w:proofErr w:type="spellEnd"/>
+      <w:r>
+        <w:rPr>
+          <w:rFonts w:ascii="Roboto Mono" w:hAnsi="Roboto Mono" w:cs="Consolas"/>
+          <w:b/>
+          <w:bCs/>
+        </w:rPr>
+        <w:t>remote_5-6</w:t>
+      </w:r>
       <w:proofErr w:type="gramStart"/>
       <w:r>
         <w:rPr>
@@ -1317,18 +1505,23 @@
         <w:rPr>
           <w:rFonts w:ascii="Roboto Mono" w:hAnsi="Roboto Mono" w:cs="Consolas"/>
         </w:rPr>
-        <w:t xml:space="preserve"> for in-class delivery</w:t>
+        <w:t xml:space="preserve"> for </w:t>
+      </w:r>
+      <w:r>
+        <w:rPr>
+          <w:rFonts w:ascii="Roboto Mono" w:hAnsi="Roboto Mono" w:cs="Consolas"/>
+        </w:rPr>
+        <w:t>grades 5-6; delete unnecessary folders (e.g. if you're not modifying for G9-12)</w:t>
       </w:r>
     </w:p>
     <w:p>
       <w:pPr>
         <w:pStyle w:val="ListParagraph"/>
         <w:numPr>
-          <w:ilvl w:val="5"/>
-          <w:numId w:val="16"/>
+          <w:ilvl w:val="2"/>
+          <w:numId w:val="14"/>
         </w:numPr>
         <w:spacing w:after="120"/>
-        <w:ind w:left="2160"/>
         <w:contextualSpacing w:val="0"/>
         <w:rPr>
           <w:rFonts w:ascii="Roboto Mono" w:hAnsi="Roboto Mono" w:cs="Consolas"/>
@@ -1340,7 +1533,7 @@
           <w:b/>
           <w:bCs/>
         </w:rPr>
-        <w:t>production</w:t>
+        <w:t>handouts</w:t>
       </w:r>
       <w:proofErr w:type="gramStart"/>
       <w:r>
@@ -1355,14 +1548,42 @@
         <w:rPr>
           <w:rFonts w:ascii="Roboto Mono" w:hAnsi="Roboto Mono" w:cs="Consolas"/>
         </w:rPr>
-        <w:t xml:space="preserve">  Files</w:t>
+        <w:t xml:space="preserve">  Things</w:t>
       </w:r>
       <w:proofErr w:type="gramEnd"/>
       <w:r>
         <w:rPr>
           <w:rFonts w:ascii="Roboto Mono" w:hAnsi="Roboto Mono" w:cs="Consolas"/>
         </w:rPr>
-        <w:t xml:space="preserve"> that are ready to be published</w:t>
+        <w:t xml:space="preserve"> to be printed out</w:t>
+      </w:r>
+    </w:p>
+    <w:p>
+      <w:pPr>
+        <w:pStyle w:val="ListParagraph"/>
+        <w:numPr>
+          <w:ilvl w:val="2"/>
+          <w:numId w:val="14"/>
+        </w:numPr>
+        <w:spacing w:after="120"/>
+        <w:contextualSpacing w:val="0"/>
+        <w:rPr>
+          <w:rFonts w:ascii="Roboto Mono" w:hAnsi="Roboto Mono" w:cs="Consolas"/>
+        </w:rPr>
+      </w:pPr>
+      <w:r>
+        <w:rPr>
+          <w:rFonts w:ascii="Roboto Mono" w:hAnsi="Roboto Mono" w:cs="Consolas"/>
+          <w:b/>
+          <w:bCs/>
+        </w:rPr>
+        <w:t>presentations/</w:t>
+      </w:r>
+      <w:r>
+        <w:rPr>
+          <w:rFonts w:ascii="Roboto Mono" w:hAnsi="Roboto Mono" w:cs="Consolas"/>
+        </w:rPr>
+        <w:t xml:space="preserve"> You got it...presentations</w:t>
       </w:r>
     </w:p>
     <w:p>
@@ -1370,7 +1591,7 @@
         <w:pStyle w:val="ListParagraph"/>
         <w:numPr>
           <w:ilvl w:val="1"/>
-          <w:numId w:val="16"/>
+          <w:numId w:val="14"/>
         </w:numPr>
         <w:spacing w:after="120"/>
         <w:contextualSpacing w:val="0"/>
@@ -1378,24 +1599,14 @@
           <w:rFonts w:ascii="Roboto Mono" w:hAnsi="Roboto Mono" w:cs="Consolas"/>
         </w:rPr>
       </w:pPr>
-      <w:proofErr w:type="spellStart"/>
-      <w:r>
-        <w:rPr>
-          <w:rFonts w:ascii="Roboto Mono" w:hAnsi="Roboto Mono" w:cs="Consolas"/>
-          <w:b/>
-          <w:bCs/>
-        </w:rPr>
-        <w:t>remote_</w:t>
-      </w:r>
-      <w:r>
-        <w:rPr>
-          <w:rFonts w:ascii="Roboto Mono" w:hAnsi="Roboto Mono" w:cs="Consolas"/>
-          <w:b/>
-          <w:bCs/>
-        </w:rPr>
-        <w:t>worksheets</w:t>
-      </w:r>
-      <w:proofErr w:type="spellEnd"/>
+      <w:r>
+        <w:rPr>
+          <w:rFonts w:ascii="Roboto Mono" w:hAnsi="Roboto Mono" w:cs="Consolas"/>
+          <w:b/>
+          <w:bCs/>
+        </w:rPr>
+        <w:t>remote_7-8</w:t>
+      </w:r>
       <w:proofErr w:type="gramStart"/>
       <w:r>
         <w:rPr>
@@ -1409,20 +1620,32 @@
         <w:rPr>
           <w:rFonts w:ascii="Roboto Mono" w:hAnsi="Roboto Mono" w:cs="Consolas"/>
         </w:rPr>
-        <w:t xml:space="preserve">  </w:t>
-      </w:r>
-      <w:r>
-        <w:rPr>
-          <w:rFonts w:ascii="Roboto Mono" w:hAnsi="Roboto Mono" w:cs="Consolas"/>
-        </w:rPr>
-        <w:t>worksheets</w:t>
+        <w:t xml:space="preserve">  presentations</w:t>
       </w:r>
       <w:proofErr w:type="gramEnd"/>
       <w:r>
         <w:rPr>
           <w:rFonts w:ascii="Roboto Mono" w:hAnsi="Roboto Mono" w:cs="Consolas"/>
         </w:rPr>
-        <w:t xml:space="preserve"> for in-class and remote delivery</w:t>
+        <w:t xml:space="preserve"> for </w:t>
+      </w:r>
+      <w:r>
+        <w:rPr>
+          <w:rFonts w:ascii="Roboto Mono" w:hAnsi="Roboto Mono" w:cs="Consolas"/>
+        </w:rPr>
+        <w:t xml:space="preserve">grades </w:t>
+      </w:r>
+      <w:r>
+        <w:rPr>
+          <w:rFonts w:ascii="Roboto Mono" w:hAnsi="Roboto Mono" w:cs="Consolas"/>
+        </w:rPr>
+        <w:t>7-8</w:t>
+      </w:r>
+      <w:r>
+        <w:rPr>
+          <w:rFonts w:ascii="Roboto Mono" w:hAnsi="Roboto Mono" w:cs="Consolas"/>
+        </w:rPr>
+        <w:t>; delete unnecessary folders (e.g. if you're not modifying for G9-12)</w:t>
       </w:r>
     </w:p>
     <w:p>
@@ -1430,10 +1653,9 @@
         <w:pStyle w:val="ListParagraph"/>
         <w:numPr>
           <w:ilvl w:val="2"/>
-          <w:numId w:val="16"/>
+          <w:numId w:val="14"/>
         </w:numPr>
         <w:spacing w:after="120"/>
-        <w:ind w:left="2160"/>
         <w:contextualSpacing w:val="0"/>
         <w:rPr>
           <w:rFonts w:ascii="Roboto Mono" w:hAnsi="Roboto Mono" w:cs="Consolas"/>
@@ -1445,7 +1667,7 @@
           <w:b/>
           <w:bCs/>
         </w:rPr>
-        <w:t>production</w:t>
+        <w:t>handouts</w:t>
       </w:r>
       <w:proofErr w:type="gramStart"/>
       <w:r>
@@ -1460,117 +1682,243 @@
         <w:rPr>
           <w:rFonts w:ascii="Roboto Mono" w:hAnsi="Roboto Mono" w:cs="Consolas"/>
         </w:rPr>
-        <w:t xml:space="preserve">  Files</w:t>
+        <w:t xml:space="preserve">  Things</w:t>
       </w:r>
       <w:proofErr w:type="gramEnd"/>
       <w:r>
         <w:rPr>
           <w:rFonts w:ascii="Roboto Mono" w:hAnsi="Roboto Mono" w:cs="Consolas"/>
         </w:rPr>
-        <w:t xml:space="preserve"> that are ready to be published</w:t>
-      </w:r>
-    </w:p>
-    <w:p>
-      <w:pPr>
+        <w:t xml:space="preserve"> to be printed out</w:t>
+      </w:r>
+    </w:p>
+    <w:p>
+      <w:pPr>
+        <w:pStyle w:val="ListParagraph"/>
+        <w:numPr>
+          <w:ilvl w:val="2"/>
+          <w:numId w:val="14"/>
+        </w:numPr>
         <w:spacing w:after="120"/>
-        <w:ind w:left="2160" w:hanging="360"/>
-        <w:rPr>
-          <w:rFonts w:ascii="Roboto Mono" w:hAnsi="Roboto Mono" w:cs="Consolas"/>
-        </w:rPr>
-      </w:pPr>
-      <w:r>
-        <w:rPr>
-          <w:rFonts w:ascii="Roboto Mono" w:hAnsi="Roboto Mono" w:cs="Consolas"/>
-          <w:b/>
-          <w:bCs/>
-        </w:rPr>
+        <w:contextualSpacing w:val="0"/>
+        <w:rPr>
+          <w:rFonts w:ascii="Roboto Mono" w:hAnsi="Roboto Mono" w:cs="Consolas"/>
+        </w:rPr>
+      </w:pPr>
+      <w:r>
+        <w:rPr>
+          <w:rFonts w:ascii="Roboto Mono" w:hAnsi="Roboto Mono" w:cs="Consolas"/>
+          <w:b/>
+          <w:bCs/>
+        </w:rPr>
+        <w:t>presentations/</w:t>
+      </w:r>
+      <w:r>
+        <w:rPr>
+          <w:rFonts w:ascii="Roboto Mono" w:hAnsi="Roboto Mono" w:cs="Consolas"/>
+        </w:rPr>
+        <w:t xml:space="preserve"> You got it...presentations</w:t>
+      </w:r>
+    </w:p>
+    <w:p>
+      <w:pPr>
+        <w:pStyle w:val="ListParagraph"/>
+        <w:numPr>
+          <w:ilvl w:val="1"/>
+          <w:numId w:val="14"/>
+        </w:numPr>
+        <w:spacing w:after="120"/>
+        <w:contextualSpacing w:val="0"/>
+        <w:rPr>
+          <w:rFonts w:ascii="Roboto Mono" w:hAnsi="Roboto Mono" w:cs="Consolas"/>
+        </w:rPr>
+      </w:pPr>
+      <w:r>
+        <w:rPr>
+          <w:rFonts w:ascii="Roboto Mono" w:hAnsi="Roboto Mono" w:cs="Consolas"/>
+          <w:b/>
+          <w:bCs/>
+        </w:rPr>
+        <w:t>remote_9-12</w:t>
+      </w:r>
+      <w:proofErr w:type="gramStart"/>
+      <w:r>
+        <w:rPr>
+          <w:rFonts w:ascii="Roboto Mono" w:hAnsi="Roboto Mono" w:cs="Consolas"/>
+          <w:b/>
+          <w:bCs/>
+        </w:rPr>
+        <w:t>/</w:t>
+      </w:r>
+      <w:r>
+        <w:rPr>
+          <w:rFonts w:ascii="Roboto Mono" w:hAnsi="Roboto Mono" w:cs="Consolas"/>
+        </w:rPr>
+        <w:t xml:space="preserve">  presentations</w:t>
+      </w:r>
+      <w:proofErr w:type="gramEnd"/>
+      <w:r>
+        <w:rPr>
+          <w:rFonts w:ascii="Roboto Mono" w:hAnsi="Roboto Mono" w:cs="Consolas"/>
+        </w:rPr>
+        <w:t xml:space="preserve"> for </w:t>
+      </w:r>
+      <w:r>
+        <w:rPr>
+          <w:rFonts w:ascii="Roboto Mono" w:hAnsi="Roboto Mono" w:cs="Consolas"/>
+        </w:rPr>
+        <w:t xml:space="preserve">grades </w:t>
+      </w:r>
+      <w:r>
+        <w:rPr>
+          <w:rFonts w:ascii="Roboto Mono" w:hAnsi="Roboto Mono" w:cs="Consolas"/>
+        </w:rPr>
+        <w:t>9-12</w:t>
+      </w:r>
+      <w:r>
+        <w:rPr>
+          <w:rFonts w:ascii="Roboto Mono" w:hAnsi="Roboto Mono" w:cs="Consolas"/>
+        </w:rPr>
+        <w:t>; delete unnecessary folders (e.g. if you're not modifying for G</w:t>
+      </w:r>
+      <w:r>
+        <w:rPr>
+          <w:rFonts w:ascii="Roboto Mono" w:hAnsi="Roboto Mono" w:cs="Consolas"/>
+        </w:rPr>
+        <w:t>5</w:t>
+      </w:r>
+      <w:r>
+        <w:rPr>
+          <w:rFonts w:ascii="Roboto Mono" w:hAnsi="Roboto Mono" w:cs="Consolas"/>
+        </w:rPr>
+        <w:t>-</w:t>
+      </w:r>
+      <w:r>
+        <w:rPr>
+          <w:rFonts w:ascii="Roboto Mono" w:hAnsi="Roboto Mono" w:cs="Consolas"/>
+        </w:rPr>
+        <w:t>6</w:t>
+      </w:r>
+      <w:r>
+        <w:rPr>
+          <w:rFonts w:ascii="Roboto Mono" w:hAnsi="Roboto Mono" w:cs="Consolas"/>
+        </w:rPr>
+        <w:t>)</w:t>
+      </w:r>
+    </w:p>
+    <w:p>
+      <w:pPr>
+        <w:pStyle w:val="ListParagraph"/>
+        <w:numPr>
+          <w:ilvl w:val="2"/>
+          <w:numId w:val="14"/>
+        </w:numPr>
+        <w:spacing w:after="120"/>
+        <w:contextualSpacing w:val="0"/>
+        <w:rPr>
+          <w:rFonts w:ascii="Roboto Mono" w:hAnsi="Roboto Mono" w:cs="Consolas"/>
+        </w:rPr>
+      </w:pPr>
+      <w:r>
+        <w:rPr>
+          <w:rFonts w:ascii="Roboto Mono" w:hAnsi="Roboto Mono" w:cs="Consolas"/>
+          <w:b/>
+          <w:bCs/>
+        </w:rPr>
+        <w:t>handouts</w:t>
+      </w:r>
+      <w:proofErr w:type="gramStart"/>
+      <w:r>
+        <w:rPr>
+          <w:rFonts w:ascii="Roboto Mono" w:hAnsi="Roboto Mono" w:cs="Consolas"/>
+          <w:b/>
+          <w:bCs/>
+        </w:rPr>
+        <w:t>/</w:t>
+      </w:r>
+      <w:r>
+        <w:rPr>
+          <w:rFonts w:ascii="Roboto Mono" w:hAnsi="Roboto Mono" w:cs="Consolas"/>
+        </w:rPr>
+        <w:t xml:space="preserve">  Things</w:t>
+      </w:r>
+      <w:proofErr w:type="gramEnd"/>
+      <w:r>
+        <w:rPr>
+          <w:rFonts w:ascii="Roboto Mono" w:hAnsi="Roboto Mono" w:cs="Consolas"/>
+        </w:rPr>
+        <w:t xml:space="preserve"> to be printed out</w:t>
+      </w:r>
+    </w:p>
+    <w:p>
+      <w:pPr>
+        <w:pStyle w:val="ListParagraph"/>
+        <w:numPr>
+          <w:ilvl w:val="2"/>
+          <w:numId w:val="14"/>
+        </w:numPr>
+        <w:spacing w:after="120"/>
+        <w:contextualSpacing w:val="0"/>
+        <w:rPr>
+          <w:rFonts w:ascii="Roboto Mono" w:hAnsi="Roboto Mono" w:cs="Consolas"/>
+        </w:rPr>
+      </w:pPr>
+      <w:r>
+        <w:rPr>
+          <w:rFonts w:ascii="Roboto Mono" w:hAnsi="Roboto Mono" w:cs="Consolas"/>
+          <w:b/>
+          <w:bCs/>
+        </w:rPr>
+        <w:t>presentations/</w:t>
+      </w:r>
+      <w:r>
+        <w:rPr>
+          <w:rFonts w:ascii="Roboto Mono" w:hAnsi="Roboto Mono" w:cs="Consolas"/>
+        </w:rPr>
+        <w:t xml:space="preserve"> You got it...presentations</w:t>
+      </w:r>
+    </w:p>
+    <w:p>
+      <w:pPr>
+        <w:spacing w:after="120"/>
+        <w:ind w:left="1440" w:hanging="360"/>
+        <w:rPr>
+          <w:rFonts w:ascii="Roboto Mono" w:hAnsi="Roboto Mono" w:cs="Consolas"/>
+        </w:rPr>
+      </w:pPr>
+      <w:r>
+        <w:rPr>
+          <w:rFonts w:ascii="Roboto Mono" w:hAnsi="Roboto Mono" w:cs="Consolas"/>
+          <w:b/>
+          <w:bCs/>
+        </w:rPr>
+        <w:lastRenderedPageBreak/>
         <w:t>..</w:t>
       </w:r>
       <w:r>
         <w:rPr>
           <w:rFonts w:ascii="Roboto Mono" w:hAnsi="Roboto Mono" w:cs="Consolas"/>
         </w:rPr>
-        <w:t xml:space="preserve"> </w:t>
-      </w:r>
-      <w:r>
-        <w:rPr>
-          <w:rFonts w:ascii="Roboto Mono" w:hAnsi="Roboto Mono" w:cs="Consolas"/>
-        </w:rPr>
-        <w:t xml:space="preserve">Files in the </w:t>
-      </w:r>
-      <w:proofErr w:type="spellStart"/>
-      <w:r>
-        <w:rPr>
-          <w:rFonts w:ascii="Roboto Mono" w:hAnsi="Roboto Mono" w:cs="Consolas"/>
-        </w:rPr>
-        <w:t>remote_</w:t>
-      </w:r>
-      <w:r>
-        <w:rPr>
-          <w:rFonts w:ascii="Roboto Mono" w:hAnsi="Roboto Mono" w:cs="Consolas"/>
-        </w:rPr>
-        <w:t>presentations</w:t>
-      </w:r>
-      <w:proofErr w:type="spellEnd"/>
-      <w:r>
-        <w:rPr>
-          <w:rFonts w:ascii="Roboto Mono" w:hAnsi="Roboto Mono" w:cs="Consolas"/>
-        </w:rPr>
-        <w:t xml:space="preserve"> </w:t>
-      </w:r>
-      <w:r>
-        <w:rPr>
-          <w:rFonts w:ascii="Roboto Mono" w:hAnsi="Roboto Mono" w:cs="Consolas"/>
-        </w:rPr>
-        <w:t xml:space="preserve">and </w:t>
-      </w:r>
-      <w:proofErr w:type="spellStart"/>
-      <w:r>
-        <w:rPr>
-          <w:rFonts w:ascii="Roboto Mono" w:hAnsi="Roboto Mono" w:cs="Consolas"/>
-        </w:rPr>
-        <w:t>remote_</w:t>
-      </w:r>
-      <w:r>
-        <w:rPr>
-          <w:rFonts w:ascii="Roboto Mono" w:hAnsi="Roboto Mono" w:cs="Consolas"/>
-        </w:rPr>
-        <w:t>worksheets</w:t>
-      </w:r>
-      <w:proofErr w:type="spellEnd"/>
-      <w:r>
-        <w:rPr>
-          <w:rFonts w:ascii="Roboto Mono" w:hAnsi="Roboto Mono" w:cs="Consolas"/>
-        </w:rPr>
-        <w:t xml:space="preserve"> </w:t>
-      </w:r>
-      <w:r>
-        <w:rPr>
-          <w:rFonts w:ascii="Roboto Mono" w:hAnsi="Roboto Mono" w:cs="Consolas"/>
-        </w:rPr>
-        <w:t>root</w:t>
-      </w:r>
-      <w:r>
-        <w:rPr>
-          <w:rFonts w:ascii="Roboto Mono" w:hAnsi="Roboto Mono" w:cs="Consolas"/>
-        </w:rPr>
-        <w:t>s</w:t>
-      </w:r>
-      <w:r>
-        <w:rPr>
-          <w:rFonts w:ascii="Roboto Mono" w:hAnsi="Roboto Mono" w:cs="Consolas"/>
-        </w:rPr>
-        <w:t xml:space="preserve"> are understood to be draft files. Move files into the production folder as they're ready for publication.</w:t>
-      </w:r>
-    </w:p>
-    <w:p>
-      <w:pPr>
-        <w:spacing w:after="120"/>
-        <w:ind w:left="1440"/>
-        <w:rPr>
-          <w:rFonts w:ascii="Roboto Mono" w:hAnsi="Roboto Mono" w:cs="Consolas"/>
-        </w:rPr>
-      </w:pPr>
+        <w:tab/>
+      </w:r>
+      <w:r>
+        <w:rPr>
+          <w:rFonts w:ascii="Roboto Mono" w:hAnsi="Roboto Mono" w:cs="Consolas"/>
+        </w:rPr>
+        <w:t xml:space="preserve">Files </w:t>
+      </w:r>
+      <w:r>
+        <w:rPr>
+          <w:rFonts w:ascii="Roboto Mono" w:hAnsi="Roboto Mono" w:cs="Consolas"/>
+        </w:rPr>
+        <w:t>typically not expected in the intermediate-level folders</w:t>
+      </w:r>
+      <w:r>
+        <w:rPr>
+          <w:rFonts w:ascii="Roboto Mono" w:hAnsi="Roboto Mono" w:cs="Consolas"/>
+        </w:rPr>
+        <w:t>.</w:t>
+      </w:r>
     </w:p>
     <w:p>
       <w:pPr>
@@ -1757,7 +2105,6 @@
           <w:b/>
           <w:bCs/>
         </w:rPr>
-        <w:lastRenderedPageBreak/>
         <w:t>time</w:t>
       </w:r>
       <w:r>
@@ -2250,19 +2597,71 @@
     </w:p>
     <w:p>
       <w:pPr>
+        <w:spacing w:before="120" w:after="360"/>
+        <w:ind w:left="360" w:hanging="360"/>
+        <w:rPr>
+          <w:rFonts w:ascii="Roboto Mono" w:hAnsi="Roboto Mono" w:cs="Consolas"/>
+        </w:rPr>
+      </w:pPr>
+      <w:r>
+        <w:rPr>
+          <w:rFonts w:ascii="Roboto Mono" w:hAnsi="Roboto Mono" w:cs="Consolas"/>
+          <w:b/>
+          <w:bCs/>
+        </w:rPr>
+        <w:lastRenderedPageBreak/>
+        <w:t>meta</w:t>
+      </w:r>
+      <w:proofErr w:type="gramStart"/>
+      <w:r>
+        <w:rPr>
+          <w:rFonts w:ascii="Roboto Mono" w:hAnsi="Roboto Mono" w:cs="Consolas"/>
+          <w:b/>
+          <w:bCs/>
+        </w:rPr>
+        <w:t>/</w:t>
+      </w:r>
+      <w:r>
+        <w:rPr>
+          <w:rFonts w:ascii="Roboto Mono" w:hAnsi="Roboto Mono" w:cs="Consolas"/>
+        </w:rPr>
+        <w:t xml:space="preserve">  for</w:t>
+      </w:r>
+      <w:proofErr w:type="gramEnd"/>
+      <w:r>
+        <w:rPr>
+          <w:rFonts w:ascii="Roboto Mono" w:hAnsi="Roboto Mono" w:cs="Consolas"/>
+        </w:rPr>
+        <w:t xml:space="preserve"> </w:t>
+      </w:r>
+      <w:r>
+        <w:rPr>
+          <w:rFonts w:ascii="Roboto Mono" w:hAnsi="Roboto Mono" w:cs="Consolas"/>
+        </w:rPr>
+        <w:t>"meta" files related to the lesson itself, such as acknowledgements, version info, lesson procedures, standards, teaching resource links, etc.</w:t>
+      </w:r>
+    </w:p>
+    <w:p>
+      <w:pPr>
         <w:pStyle w:val="ListParagraph"/>
         <w:numPr>
           <w:ilvl w:val="0"/>
-          <w:numId w:val="8"/>
+          <w:numId w:val="2"/>
         </w:numPr>
         <w:spacing w:after="120"/>
         <w:contextualSpacing w:val="0"/>
         <w:rPr>
           <w:rFonts w:ascii="Roboto Mono" w:hAnsi="Roboto Mono" w:cs="Consolas"/>
-          <w:b/>
-          <w:bCs/>
-        </w:rPr>
-      </w:pPr>
+        </w:rPr>
+      </w:pPr>
+      <w:r>
+        <w:rPr>
+          <w:rFonts w:ascii="Roboto Mono" w:hAnsi="Roboto Mono" w:cs="Consolas"/>
+          <w:b/>
+          <w:bCs/>
+        </w:rPr>
+        <w:t>JSON</w:t>
+      </w:r>
       <w:proofErr w:type="gramStart"/>
       <w:r>
         <w:rPr>
@@ -2270,20 +2669,54 @@
           <w:b/>
           <w:bCs/>
         </w:rPr>
-        <w:t xml:space="preserve">acknowledgements.xlsx </w:t>
-      </w:r>
-      <w:r>
-        <w:rPr>
-          <w:rFonts w:ascii="Roboto Mono" w:hAnsi="Roboto Mono" w:cs="Consolas"/>
-        </w:rPr>
-        <w:t xml:space="preserve"> record</w:t>
+        <w:t>/</w:t>
+      </w:r>
+      <w:r>
+        <w:rPr>
+          <w:rFonts w:ascii="Roboto Mono" w:hAnsi="Roboto Mono" w:cs="Consolas"/>
+        </w:rPr>
+        <w:t xml:space="preserve">  </w:t>
+      </w:r>
+      <w:r>
+        <w:rPr>
+          <w:rFonts w:ascii="Roboto Mono" w:hAnsi="Roboto Mono" w:cs="Consolas"/>
+        </w:rPr>
+        <w:t>outputs</w:t>
       </w:r>
       <w:proofErr w:type="gramEnd"/>
       <w:r>
         <w:rPr>
           <w:rFonts w:ascii="Roboto Mono" w:hAnsi="Roboto Mono" w:cs="Consolas"/>
         </w:rPr>
-        <w:t xml:space="preserve"> of people, affiliations, and contributions for the acknowledgment section</w:t>
+        <w:t xml:space="preserve"> of structured data from the </w:t>
+      </w:r>
+      <w:proofErr w:type="spellStart"/>
+      <w:r>
+        <w:rPr>
+          <w:rFonts w:ascii="Roboto Mono" w:hAnsi="Roboto Mono" w:cs="Consolas"/>
+        </w:rPr>
+        <w:t>assemble_lesson.R</w:t>
+      </w:r>
+      <w:proofErr w:type="spellEnd"/>
+      <w:r>
+        <w:rPr>
+          <w:rFonts w:ascii="Roboto Mono" w:hAnsi="Roboto Mono" w:cs="Consolas"/>
+        </w:rPr>
+        <w:t xml:space="preserve"> script. These will be uploaded to </w:t>
+      </w:r>
+      <w:proofErr w:type="spellStart"/>
+      <w:r>
+        <w:rPr>
+          <w:rFonts w:ascii="Roboto Mono" w:hAnsi="Roboto Mono" w:cs="Consolas"/>
+        </w:rPr>
+        <w:t>Strapi</w:t>
+      </w:r>
+      <w:proofErr w:type="spellEnd"/>
+      <w:r>
+        <w:rPr>
+          <w:rFonts w:ascii="Roboto Mono" w:hAnsi="Roboto Mono" w:cs="Consolas"/>
+        </w:rPr>
+        <w:t xml:space="preserve"> to generate the lesson plan.</w:t>
       </w:r>
     </w:p>
     <w:p>
@@ -2291,7 +2724,7 @@
         <w:pStyle w:val="ListParagraph"/>
         <w:numPr>
           <w:ilvl w:val="0"/>
-          <w:numId w:val="8"/>
+          <w:numId w:val="19"/>
         </w:numPr>
         <w:spacing w:after="120"/>
         <w:contextualSpacing w:val="0"/>
@@ -2308,28 +2741,20 @@
           <w:b/>
           <w:bCs/>
         </w:rPr>
-        <w:t xml:space="preserve">alignment-matrix.xlsx </w:t>
-      </w:r>
-      <w:r>
-        <w:rPr>
-          <w:rFonts w:ascii="Roboto Mono" w:hAnsi="Roboto Mono" w:cs="Consolas"/>
-          <w:b/>
-          <w:bCs/>
-        </w:rPr>
-        <w:t xml:space="preserve"> </w:t>
-      </w:r>
-      <w:r>
-        <w:rPr>
-          <w:rFonts w:ascii="Roboto Mono" w:hAnsi="Roboto Mono" w:cs="Consolas"/>
-        </w:rPr>
-        <w:t>standard</w:t>
+        <w:t xml:space="preserve">acknowledgements.xlsx </w:t>
+      </w:r>
+      <w:r>
+        <w:rPr>
+          <w:rFonts w:ascii="Roboto Mono" w:hAnsi="Roboto Mono" w:cs="Consolas"/>
+        </w:rPr>
+        <w:t xml:space="preserve"> record</w:t>
       </w:r>
       <w:proofErr w:type="gramEnd"/>
       <w:r>
         <w:rPr>
           <w:rFonts w:ascii="Roboto Mono" w:hAnsi="Roboto Mono" w:cs="Consolas"/>
         </w:rPr>
-        <w:t xml:space="preserve"> alignment codes and notes on how the lesson teaches these lessons</w:t>
+        <w:t xml:space="preserve"> of people, affiliations, and contributions for the acknowledgment section</w:t>
       </w:r>
     </w:p>
     <w:p>
@@ -2337,7 +2762,7 @@
         <w:pStyle w:val="ListParagraph"/>
         <w:numPr>
           <w:ilvl w:val="0"/>
-          <w:numId w:val="8"/>
+          <w:numId w:val="19"/>
         </w:numPr>
         <w:spacing w:after="120"/>
         <w:contextualSpacing w:val="0"/>
@@ -2354,26 +2779,28 @@
           <w:b/>
           <w:bCs/>
         </w:rPr>
-        <w:t xml:space="preserve">procedure.xlsx  </w:t>
-      </w:r>
-      <w:r>
-        <w:rPr>
-          <w:rFonts w:ascii="Roboto Mono" w:hAnsi="Roboto Mono" w:cs="Consolas"/>
-        </w:rPr>
-        <w:t>simplified</w:t>
+        <w:t xml:space="preserve">alignment-matrix.xlsx </w:t>
+      </w:r>
+      <w:r>
+        <w:rPr>
+          <w:rFonts w:ascii="Roboto Mono" w:hAnsi="Roboto Mono" w:cs="Consolas"/>
+          <w:b/>
+          <w:bCs/>
+        </w:rPr>
+        <w:t xml:space="preserve"> </w:t>
+      </w:r>
+      <w:r>
+        <w:rPr>
+          <w:rFonts w:ascii="Roboto Mono" w:hAnsi="Roboto Mono" w:cs="Consolas"/>
+        </w:rPr>
+        <w:t>standard</w:t>
       </w:r>
       <w:proofErr w:type="gramEnd"/>
       <w:r>
         <w:rPr>
           <w:rFonts w:ascii="Roboto Mono" w:hAnsi="Roboto Mono" w:cs="Consolas"/>
         </w:rPr>
-        <w:t xml:space="preserve"> procedural </w:t>
-      </w:r>
-      <w:r>
-        <w:rPr>
-          <w:rFonts w:ascii="Roboto Mono" w:hAnsi="Roboto Mono" w:cs="Consolas"/>
-        </w:rPr>
-        <w:t>info for generating the time chunking graphics</w:t>
+        <w:t xml:space="preserve"> alignment codes and notes on how the lesson teaches these lessons</w:t>
       </w:r>
     </w:p>
     <w:p>
@@ -2381,7 +2808,7 @@
         <w:pStyle w:val="ListParagraph"/>
         <w:numPr>
           <w:ilvl w:val="0"/>
-          <w:numId w:val="8"/>
+          <w:numId w:val="19"/>
         </w:numPr>
         <w:spacing w:after="120"/>
         <w:contextualSpacing w:val="0"/>
@@ -2398,20 +2825,20 @@
           <w:b/>
           <w:bCs/>
         </w:rPr>
-        <w:t xml:space="preserve">teaching-resource-links.xlsx  </w:t>
-      </w:r>
-      <w:r>
-        <w:rPr>
-          <w:rFonts w:ascii="Roboto Mono" w:hAnsi="Roboto Mono" w:cs="Consolas"/>
-        </w:rPr>
-        <w:t>spreadsheet</w:t>
+        <w:t xml:space="preserve">procedure.xlsx  </w:t>
+      </w:r>
+      <w:r>
+        <w:rPr>
+          <w:rFonts w:ascii="Roboto Mono" w:hAnsi="Roboto Mono" w:cs="Consolas"/>
+        </w:rPr>
+        <w:t>detailed</w:t>
       </w:r>
       <w:proofErr w:type="gramEnd"/>
       <w:r>
         <w:rPr>
           <w:rFonts w:ascii="Roboto Mono" w:hAnsi="Roboto Mono" w:cs="Consolas"/>
         </w:rPr>
-        <w:t xml:space="preserve"> for keeping track of links associated with lesson materials (esp. different presentation versions)</w:t>
+        <w:t xml:space="preserve"> procedure details, part &amp; section titles and blurbs; used to generate the Procedure section and also populate the Teaching Materials section of the lesson plan</w:t>
       </w:r>
     </w:p>
     <w:p>
@@ -2419,10 +2846,75 @@
         <w:pStyle w:val="ListParagraph"/>
         <w:numPr>
           <w:ilvl w:val="0"/>
-          <w:numId w:val="8"/>
+          <w:numId w:val="19"/>
+        </w:numPr>
+        <w:spacing w:after="120"/>
+        <w:contextualSpacing w:val="0"/>
+        <w:rPr>
+          <w:rFonts w:ascii="Roboto Mono" w:hAnsi="Roboto Mono" w:cs="Consolas"/>
+          <w:b/>
+          <w:bCs/>
+        </w:rPr>
+      </w:pPr>
+      <w:proofErr w:type="gramStart"/>
+      <w:r>
+        <w:rPr>
+          <w:rFonts w:ascii="Roboto Mono" w:hAnsi="Roboto Mono" w:cs="Consolas"/>
+          <w:b/>
+          <w:bCs/>
+        </w:rPr>
+        <w:t>teaching-</w:t>
+      </w:r>
+      <w:r>
+        <w:rPr>
+          <w:rFonts w:ascii="Roboto Mono" w:hAnsi="Roboto Mono" w:cs="Consolas"/>
+          <w:b/>
+          <w:bCs/>
+        </w:rPr>
+        <w:t>materials</w:t>
+      </w:r>
+      <w:r>
+        <w:rPr>
+          <w:rFonts w:ascii="Roboto Mono" w:hAnsi="Roboto Mono" w:cs="Consolas"/>
+          <w:b/>
+          <w:bCs/>
+        </w:rPr>
+        <w:t xml:space="preserve">.xlsx  </w:t>
+      </w:r>
+      <w:r>
+        <w:rPr>
+          <w:rFonts w:ascii="Roboto Mono" w:hAnsi="Roboto Mono" w:cs="Consolas"/>
+        </w:rPr>
+        <w:t>spreadsheet</w:t>
+      </w:r>
+      <w:proofErr w:type="gramEnd"/>
+      <w:r>
+        <w:rPr>
+          <w:rFonts w:ascii="Roboto Mono" w:hAnsi="Roboto Mono" w:cs="Consolas"/>
+        </w:rPr>
+        <w:t xml:space="preserve"> for keeping track of links associated with lesson materials (esp. different presentation versions</w:t>
+      </w:r>
+      <w:r>
+        <w:rPr>
+          <w:rFonts w:ascii="Roboto Mono" w:hAnsi="Roboto Mono" w:cs="Consolas"/>
+        </w:rPr>
+        <w:t>, multimedia</w:t>
+      </w:r>
+      <w:r>
+        <w:rPr>
+          <w:rFonts w:ascii="Roboto Mono" w:hAnsi="Roboto Mono" w:cs="Consolas"/>
+        </w:rPr>
+        <w:t>)</w:t>
+      </w:r>
+    </w:p>
+    <w:p>
+      <w:pPr>
+        <w:pStyle w:val="ListParagraph"/>
+        <w:numPr>
+          <w:ilvl w:val="0"/>
+          <w:numId w:val="19"/>
         </w:numPr>
         <w:spacing w:after="360"/>
-        <w:ind w:left="979"/>
         <w:contextualSpacing w:val="0"/>
         <w:rPr>
           <w:rFonts w:ascii="Roboto Mono" w:hAnsi="Roboto Mono" w:cs="Consolas"/>
@@ -2455,49 +2947,12 @@
     </w:p>
     <w:p>
       <w:pPr>
-        <w:spacing w:before="120" w:after="360"/>
-        <w:ind w:left="360" w:hanging="360"/>
-        <w:rPr>
-          <w:rFonts w:ascii="Roboto Mono" w:hAnsi="Roboto Mono" w:cs="Consolas"/>
-        </w:rPr>
-      </w:pPr>
-      <w:r>
-        <w:rPr>
-          <w:rFonts w:ascii="Roboto Mono" w:hAnsi="Roboto Mono" w:cs="Consolas"/>
-          <w:b/>
-          <w:bCs/>
-        </w:rPr>
-        <w:lastRenderedPageBreak/>
-        <w:t>meta</w:t>
-      </w:r>
-      <w:proofErr w:type="gramStart"/>
-      <w:r>
-        <w:rPr>
-          <w:rFonts w:ascii="Roboto Mono" w:hAnsi="Roboto Mono" w:cs="Consolas"/>
-          <w:b/>
-          <w:bCs/>
-        </w:rPr>
-        <w:t>/</w:t>
-      </w:r>
-      <w:r>
-        <w:rPr>
-          <w:rFonts w:ascii="Roboto Mono" w:hAnsi="Roboto Mono" w:cs="Consolas"/>
-        </w:rPr>
-        <w:t xml:space="preserve">  for</w:t>
-      </w:r>
-      <w:proofErr w:type="gramEnd"/>
-      <w:r>
-        <w:rPr>
-          <w:rFonts w:ascii="Roboto Mono" w:hAnsi="Roboto Mono" w:cs="Consolas"/>
-        </w:rPr>
-        <w:t xml:space="preserve"> </w:t>
-      </w:r>
-      <w:r>
-        <w:rPr>
-          <w:rFonts w:ascii="Roboto Mono" w:hAnsi="Roboto Mono" w:cs="Consolas"/>
-        </w:rPr>
-        <w:t>"meta" files related to the lesson itself, such as acknowledgements, version info, lesson procedures, standards, teaching resource links, etc.</w:t>
-      </w:r>
+        <w:spacing w:after="120"/>
+        <w:ind w:left="360"/>
+        <w:rPr>
+          <w:rFonts w:ascii="Roboto Mono" w:hAnsi="Roboto Mono" w:cs="Consolas"/>
+        </w:rPr>
+      </w:pPr>
     </w:p>
     <w:p>
       <w:pPr>
@@ -2781,6 +3236,7 @@
         <w:rPr>
           <w:rFonts w:ascii="Montserrat" w:hAnsi="Montserrat" w:cs="Consolas"/>
         </w:rPr>
+        <w:lastRenderedPageBreak/>
         <w:t xml:space="preserve">Ex: </w:t>
       </w:r>
       <w:r>
@@ -3249,7 +3705,7 @@
   <w:abstractNum w:abstractNumId="1" w15:restartNumberingAfterBreak="0">
     <w:nsid w:val="0CAC5D3E"/>
     <w:multiLevelType w:val="hybridMultilevel"/>
-    <w:tmpl w:val="D4FC54F4"/>
+    <w:tmpl w:val="058C2588"/>
     <w:lvl w:ilvl="0" w:tplc="647EA37A">
       <w:start w:val="1"/>
       <w:numFmt w:val="bullet"/>
@@ -4017,6 +4473,120 @@
     </w:lvl>
   </w:abstractNum>
   <w:abstractNum w:abstractNumId="8" w15:restartNumberingAfterBreak="0">
+    <w:nsid w:val="25166979"/>
+    <w:multiLevelType w:val="hybridMultilevel"/>
+    <w:tmpl w:val="46CC7206"/>
+    <w:lvl w:ilvl="0" w:tplc="F6E0A64E">
+      <w:start w:val="1"/>
+      <w:numFmt w:val="bullet"/>
+      <w:lvlText w:val="—"/>
+      <w:lvlJc w:val="left"/>
+      <w:pPr>
+        <w:ind w:left="720" w:hanging="360"/>
+      </w:pPr>
+      <w:rPr>
+        <w:rFonts w:ascii="Wingdings 3" w:hAnsi="Wingdings 3" w:hint="default"/>
+        <w:color w:val="auto"/>
+      </w:rPr>
+    </w:lvl>
+    <w:lvl w:ilvl="1" w:tplc="04090003" w:tentative="1">
+      <w:start w:val="1"/>
+      <w:numFmt w:val="bullet"/>
+      <w:lvlText w:val="o"/>
+      <w:lvlJc w:val="left"/>
+      <w:pPr>
+        <w:ind w:left="1178" w:hanging="360"/>
+      </w:pPr>
+      <w:rPr>
+        <w:rFonts w:ascii="Courier New" w:hAnsi="Courier New" w:cs="Courier New" w:hint="default"/>
+      </w:rPr>
+    </w:lvl>
+    <w:lvl w:ilvl="2" w:tplc="04090005" w:tentative="1">
+      <w:start w:val="1"/>
+      <w:numFmt w:val="bullet"/>
+      <w:lvlText w:val=""/>
+      <w:lvlJc w:val="left"/>
+      <w:pPr>
+        <w:ind w:left="1898" w:hanging="360"/>
+      </w:pPr>
+      <w:rPr>
+        <w:rFonts w:ascii="Wingdings" w:hAnsi="Wingdings" w:hint="default"/>
+      </w:rPr>
+    </w:lvl>
+    <w:lvl w:ilvl="3" w:tplc="04090001" w:tentative="1">
+      <w:start w:val="1"/>
+      <w:numFmt w:val="bullet"/>
+      <w:lvlText w:val=""/>
+      <w:lvlJc w:val="left"/>
+      <w:pPr>
+        <w:ind w:left="2618" w:hanging="360"/>
+      </w:pPr>
+      <w:rPr>
+        <w:rFonts w:ascii="Symbol" w:hAnsi="Symbol" w:hint="default"/>
+      </w:rPr>
+    </w:lvl>
+    <w:lvl w:ilvl="4" w:tplc="04090003" w:tentative="1">
+      <w:start w:val="1"/>
+      <w:numFmt w:val="bullet"/>
+      <w:lvlText w:val="o"/>
+      <w:lvlJc w:val="left"/>
+      <w:pPr>
+        <w:ind w:left="3338" w:hanging="360"/>
+      </w:pPr>
+      <w:rPr>
+        <w:rFonts w:ascii="Courier New" w:hAnsi="Courier New" w:cs="Courier New" w:hint="default"/>
+      </w:rPr>
+    </w:lvl>
+    <w:lvl w:ilvl="5" w:tplc="04090005" w:tentative="1">
+      <w:start w:val="1"/>
+      <w:numFmt w:val="bullet"/>
+      <w:lvlText w:val=""/>
+      <w:lvlJc w:val="left"/>
+      <w:pPr>
+        <w:ind w:left="4058" w:hanging="360"/>
+      </w:pPr>
+      <w:rPr>
+        <w:rFonts w:ascii="Wingdings" w:hAnsi="Wingdings" w:hint="default"/>
+      </w:rPr>
+    </w:lvl>
+    <w:lvl w:ilvl="6" w:tplc="04090001" w:tentative="1">
+      <w:start w:val="1"/>
+      <w:numFmt w:val="bullet"/>
+      <w:lvlText w:val=""/>
+      <w:lvlJc w:val="left"/>
+      <w:pPr>
+        <w:ind w:left="4778" w:hanging="360"/>
+      </w:pPr>
+      <w:rPr>
+        <w:rFonts w:ascii="Symbol" w:hAnsi="Symbol" w:hint="default"/>
+      </w:rPr>
+    </w:lvl>
+    <w:lvl w:ilvl="7" w:tplc="04090003" w:tentative="1">
+      <w:start w:val="1"/>
+      <w:numFmt w:val="bullet"/>
+      <w:lvlText w:val="o"/>
+      <w:lvlJc w:val="left"/>
+      <w:pPr>
+        <w:ind w:left="5498" w:hanging="360"/>
+      </w:pPr>
+      <w:rPr>
+        <w:rFonts w:ascii="Courier New" w:hAnsi="Courier New" w:cs="Courier New" w:hint="default"/>
+      </w:rPr>
+    </w:lvl>
+    <w:lvl w:ilvl="8" w:tplc="04090005" w:tentative="1">
+      <w:start w:val="1"/>
+      <w:numFmt w:val="bullet"/>
+      <w:lvlText w:val=""/>
+      <w:lvlJc w:val="left"/>
+      <w:pPr>
+        <w:ind w:left="6218" w:hanging="360"/>
+      </w:pPr>
+      <w:rPr>
+        <w:rFonts w:ascii="Wingdings" w:hAnsi="Wingdings" w:hint="default"/>
+      </w:rPr>
+    </w:lvl>
+  </w:abstractNum>
+  <w:abstractNum w:abstractNumId="9" w15:restartNumberingAfterBreak="0">
     <w:nsid w:val="273316AA"/>
     <w:multiLevelType w:val="hybridMultilevel"/>
     <w:tmpl w:val="632C0494"/>
@@ -4135,7 +4705,7 @@
       </w:rPr>
     </w:lvl>
   </w:abstractNum>
-  <w:abstractNum w:abstractNumId="9" w15:restartNumberingAfterBreak="0">
+  <w:abstractNum w:abstractNumId="10" w15:restartNumberingAfterBreak="0">
     <w:nsid w:val="2EC3308A"/>
     <w:multiLevelType w:val="hybridMultilevel"/>
     <w:tmpl w:val="9D124898"/>
@@ -4254,7 +4824,7 @@
       </w:rPr>
     </w:lvl>
   </w:abstractNum>
-  <w:abstractNum w:abstractNumId="10" w15:restartNumberingAfterBreak="0">
+  <w:abstractNum w:abstractNumId="11" w15:restartNumberingAfterBreak="0">
     <w:nsid w:val="359713E1"/>
     <w:multiLevelType w:val="hybridMultilevel"/>
     <w:tmpl w:val="97E81F94"/>
@@ -4368,7 +4938,7 @@
       </w:rPr>
     </w:lvl>
   </w:abstractNum>
-  <w:abstractNum w:abstractNumId="11" w15:restartNumberingAfterBreak="0">
+  <w:abstractNum w:abstractNumId="12" w15:restartNumberingAfterBreak="0">
     <w:nsid w:val="39A51E92"/>
     <w:multiLevelType w:val="hybridMultilevel"/>
     <w:tmpl w:val="EEBAEA98"/>
@@ -4482,7 +5052,7 @@
       </w:rPr>
     </w:lvl>
   </w:abstractNum>
-  <w:abstractNum w:abstractNumId="12" w15:restartNumberingAfterBreak="0">
+  <w:abstractNum w:abstractNumId="13" w15:restartNumberingAfterBreak="0">
     <w:nsid w:val="523A3190"/>
     <w:multiLevelType w:val="hybridMultilevel"/>
     <w:tmpl w:val="25581022"/>
@@ -4596,7 +5166,121 @@
       </w:rPr>
     </w:lvl>
   </w:abstractNum>
-  <w:abstractNum w:abstractNumId="13" w15:restartNumberingAfterBreak="0">
+  <w:abstractNum w:abstractNumId="14" w15:restartNumberingAfterBreak="0">
+    <w:nsid w:val="63655329"/>
+    <w:multiLevelType w:val="multilevel"/>
+    <w:tmpl w:val="058C2588"/>
+    <w:lvl w:ilvl="0">
+      <w:start w:val="1"/>
+      <w:numFmt w:val="bullet"/>
+      <w:lvlText w:val="9"/>
+      <w:lvlJc w:val="left"/>
+      <w:pPr>
+        <w:ind w:left="982" w:hanging="360"/>
+      </w:pPr>
+      <w:rPr>
+        <w:rFonts w:ascii="Wingdings 3" w:hAnsi="Wingdings 3" w:hint="default"/>
+        <w:color w:val="auto"/>
+      </w:rPr>
+    </w:lvl>
+    <w:lvl w:ilvl="1">
+      <w:start w:val="1"/>
+      <w:numFmt w:val="bullet"/>
+      <w:lvlText w:val="o"/>
+      <w:lvlJc w:val="left"/>
+      <w:pPr>
+        <w:ind w:left="1440" w:hanging="360"/>
+      </w:pPr>
+      <w:rPr>
+        <w:rFonts w:ascii="Courier New" w:hAnsi="Courier New" w:cs="Courier New" w:hint="default"/>
+      </w:rPr>
+    </w:lvl>
+    <w:lvl w:ilvl="2">
+      <w:start w:val="1"/>
+      <w:numFmt w:val="bullet"/>
+      <w:lvlText w:val=""/>
+      <w:lvlJc w:val="left"/>
+      <w:pPr>
+        <w:ind w:left="2160" w:hanging="360"/>
+      </w:pPr>
+      <w:rPr>
+        <w:rFonts w:ascii="Wingdings" w:hAnsi="Wingdings" w:hint="default"/>
+      </w:rPr>
+    </w:lvl>
+    <w:lvl w:ilvl="3">
+      <w:start w:val="1"/>
+      <w:numFmt w:val="bullet"/>
+      <w:lvlText w:val=""/>
+      <w:lvlJc w:val="left"/>
+      <w:pPr>
+        <w:ind w:left="2880" w:hanging="360"/>
+      </w:pPr>
+      <w:rPr>
+        <w:rFonts w:ascii="Symbol" w:hAnsi="Symbol" w:hint="default"/>
+      </w:rPr>
+    </w:lvl>
+    <w:lvl w:ilvl="4">
+      <w:start w:val="1"/>
+      <w:numFmt w:val="bullet"/>
+      <w:lvlText w:val="o"/>
+      <w:lvlJc w:val="left"/>
+      <w:pPr>
+        <w:ind w:left="3600" w:hanging="360"/>
+      </w:pPr>
+      <w:rPr>
+        <w:rFonts w:ascii="Courier New" w:hAnsi="Courier New" w:cs="Courier New" w:hint="default"/>
+      </w:rPr>
+    </w:lvl>
+    <w:lvl w:ilvl="5">
+      <w:start w:val="1"/>
+      <w:numFmt w:val="bullet"/>
+      <w:lvlText w:val=""/>
+      <w:lvlJc w:val="left"/>
+      <w:pPr>
+        <w:ind w:left="4320" w:hanging="360"/>
+      </w:pPr>
+      <w:rPr>
+        <w:rFonts w:ascii="Wingdings" w:hAnsi="Wingdings" w:hint="default"/>
+      </w:rPr>
+    </w:lvl>
+    <w:lvl w:ilvl="6">
+      <w:start w:val="1"/>
+      <w:numFmt w:val="bullet"/>
+      <w:lvlText w:val=""/>
+      <w:lvlJc w:val="left"/>
+      <w:pPr>
+        <w:ind w:left="5040" w:hanging="360"/>
+      </w:pPr>
+      <w:rPr>
+        <w:rFonts w:ascii="Symbol" w:hAnsi="Symbol" w:hint="default"/>
+      </w:rPr>
+    </w:lvl>
+    <w:lvl w:ilvl="7">
+      <w:start w:val="1"/>
+      <w:numFmt w:val="bullet"/>
+      <w:lvlText w:val="o"/>
+      <w:lvlJc w:val="left"/>
+      <w:pPr>
+        <w:ind w:left="5760" w:hanging="360"/>
+      </w:pPr>
+      <w:rPr>
+        <w:rFonts w:ascii="Courier New" w:hAnsi="Courier New" w:cs="Courier New" w:hint="default"/>
+      </w:rPr>
+    </w:lvl>
+    <w:lvl w:ilvl="8">
+      <w:start w:val="1"/>
+      <w:numFmt w:val="bullet"/>
+      <w:lvlText w:val=""/>
+      <w:lvlJc w:val="left"/>
+      <w:pPr>
+        <w:ind w:left="6480" w:hanging="360"/>
+      </w:pPr>
+      <w:rPr>
+        <w:rFonts w:ascii="Wingdings" w:hAnsi="Wingdings" w:hint="default"/>
+      </w:rPr>
+    </w:lvl>
+  </w:abstractNum>
+  <w:abstractNum w:abstractNumId="15" w15:restartNumberingAfterBreak="0">
     <w:nsid w:val="63C12FCA"/>
     <w:multiLevelType w:val="hybridMultilevel"/>
     <w:tmpl w:val="2F763622"/>
@@ -4711,7 +5395,7 @@
       </w:rPr>
     </w:lvl>
   </w:abstractNum>
-  <w:abstractNum w:abstractNumId="14" w15:restartNumberingAfterBreak="0">
+  <w:abstractNum w:abstractNumId="16" w15:restartNumberingAfterBreak="0">
     <w:nsid w:val="6DAF29CD"/>
     <w:multiLevelType w:val="hybridMultilevel"/>
     <w:tmpl w:val="9A40F97C"/>
@@ -4825,7 +5509,7 @@
       </w:rPr>
     </w:lvl>
   </w:abstractNum>
-  <w:abstractNum w:abstractNumId="15" w15:restartNumberingAfterBreak="0">
+  <w:abstractNum w:abstractNumId="17" w15:restartNumberingAfterBreak="0">
     <w:nsid w:val="7AB24F09"/>
     <w:multiLevelType w:val="hybridMultilevel"/>
     <w:tmpl w:val="9C723CAC"/>
@@ -4939,7 +5623,7 @@
       </w:rPr>
     </w:lvl>
   </w:abstractNum>
-  <w:abstractNum w:abstractNumId="16" w15:restartNumberingAfterBreak="0">
+  <w:abstractNum w:abstractNumId="18" w15:restartNumberingAfterBreak="0">
     <w:nsid w:val="7CC72983"/>
     <w:multiLevelType w:val="hybridMultilevel"/>
     <w:tmpl w:val="63AC545C"/>
@@ -5054,7 +5738,7 @@
     </w:lvl>
   </w:abstractNum>
   <w:num w:numId="1">
-    <w:abstractNumId w:val="15"/>
+    <w:abstractNumId w:val="17"/>
   </w:num>
   <w:num w:numId="2">
     <w:abstractNumId w:val="1"/>
@@ -5069,28 +5753,28 @@
     <w:abstractNumId w:val="7"/>
   </w:num>
   <w:num w:numId="6">
-    <w:abstractNumId w:val="11"/>
+    <w:abstractNumId w:val="12"/>
   </w:num>
   <w:num w:numId="7">
-    <w:abstractNumId w:val="14"/>
+    <w:abstractNumId w:val="16"/>
   </w:num>
   <w:num w:numId="8">
     <w:abstractNumId w:val="3"/>
   </w:num>
   <w:num w:numId="9">
-    <w:abstractNumId w:val="12"/>
+    <w:abstractNumId w:val="13"/>
   </w:num>
   <w:num w:numId="10">
-    <w:abstractNumId w:val="10"/>
+    <w:abstractNumId w:val="11"/>
   </w:num>
   <w:num w:numId="11">
     <w:abstractNumId w:val="2"/>
   </w:num>
   <w:num w:numId="12">
-    <w:abstractNumId w:val="16"/>
+    <w:abstractNumId w:val="18"/>
   </w:num>
   <w:num w:numId="13">
-    <w:abstractNumId w:val="13"/>
+    <w:abstractNumId w:val="15"/>
   </w:num>
   <w:num w:numId="14">
     <w:abstractNumId w:val="0"/>
@@ -5099,10 +5783,16 @@
     <w:abstractNumId w:val="4"/>
   </w:num>
   <w:num w:numId="16">
-    <w:abstractNumId w:val="8"/>
+    <w:abstractNumId w:val="9"/>
   </w:num>
   <w:num w:numId="17">
-    <w:abstractNumId w:val="9"/>
+    <w:abstractNumId w:val="10"/>
+  </w:num>
+  <w:num w:numId="18">
+    <w:abstractNumId w:val="14"/>
+  </w:num>
+  <w:num w:numId="19">
+    <w:abstractNumId w:val="8"/>
   </w:num>
 </w:numbering>
 </file>

</xml_diff>